<commit_message>
uploaded the portfolio for LLCE
</commit_message>
<xml_diff>
--- a/files/Matières/LLCE/T1/portfolio/Portfolio Dystopia/dystopia.docx
+++ b/files/Matières/LLCE/T1/portfolio/Portfolio Dystopia/dystopia.docx
@@ -185,7 +185,7 @@
           <w:color w:val="FFFFFF" w:themeColor="background1"/>
           <w:lang w:val="en-US"/>
         </w:rPr>
-        <w:t xml:space="preserve">3: To what extent can a utopian world </w:t>
+        <w:t xml:space="preserve">3: To what extent can a utopian world be seen as </w:t>
       </w:r>
       <w:proofErr w:type="gramStart"/>
       <w:r>
@@ -193,16 +193,9 @@
           <w:color w:val="FFFFFF" w:themeColor="background1"/>
           <w:lang w:val="en-US"/>
         </w:rPr>
-        <w:t>be seen as</w:t>
+        <w:t>dystopian</w:t>
       </w:r>
       <w:proofErr w:type="gramEnd"/>
-      <w:r>
-        <w:rPr>
-          <w:color w:val="FFFFFF" w:themeColor="background1"/>
-          <w:lang w:val="en-US"/>
-        </w:rPr>
-        <w:t xml:space="preserve"> dystopian</w:t>
-      </w:r>
     </w:p>
     <w:p>
       <w:pPr>
@@ -1605,21 +1598,7 @@
           <w:rFonts w:eastAsiaTheme="majorEastAsia"/>
           <w:lang w:val="en-US"/>
         </w:rPr>
-        <w:t xml:space="preserve">This part of the play deals with the moment when Jack is forced to reveal his double life and the effect that his position in society has on his </w:t>
-      </w:r>
-      <w:r>
-        <w:rPr>
-          <w:rFonts w:eastAsiaTheme="majorEastAsia"/>
-          <w:lang w:val="en-US"/>
-        </w:rPr>
-        <w:t>behavior</w:t>
-      </w:r>
-      <w:r>
-        <w:rPr>
-          <w:rFonts w:eastAsiaTheme="majorEastAsia"/>
-          <w:lang w:val="en-US"/>
-        </w:rPr>
-        <w:t xml:space="preserve">. The choice of the name Ernest for his fictitious brother is ironic given that when he is </w:t>
+        <w:t xml:space="preserve">This part of the play deals with the moment when Jack is forced to reveal his double life and the effect that his position in society has on his behavior. The choice of the name Ernest for his fictitious brother is ironic given that when he is </w:t>
       </w:r>
       <w:proofErr w:type="gramStart"/>
       <w:r>
@@ -1706,33 +1685,11 @@
           <w:lang w:val="en-US"/>
         </w:rPr>
       </w:pPr>
-      <w:proofErr w:type="spellStart"/>
-      <w:r>
-        <w:rPr>
-          <w:lang w:val="en-US"/>
-        </w:rPr>
-        <w:t>Arash</w:t>
-      </w:r>
-      <w:proofErr w:type="spellEnd"/>
-      <w:r>
-        <w:rPr>
-          <w:lang w:val="en-US"/>
-        </w:rPr>
-        <w:t xml:space="preserve"> </w:t>
-      </w:r>
-      <w:proofErr w:type="spellStart"/>
-      <w:r>
-        <w:rPr>
-          <w:lang w:val="en-US"/>
-        </w:rPr>
-        <w:t>Javanbakht</w:t>
-      </w:r>
-      <w:proofErr w:type="spellEnd"/>
-      <w:r>
-        <w:rPr>
-          <w:lang w:val="en-US"/>
-        </w:rPr>
-        <w:t xml:space="preserve"> M.D.</w:t>
+      <w:r>
+        <w:rPr>
+          <w:lang w:val="en-US"/>
+        </w:rPr>
+        <w:t>Arash Javanbakht M.D.</w:t>
       </w:r>
     </w:p>
     <w:p/>
@@ -1744,6 +1701,7 @@
           <w:lang w:val="en-US"/>
         </w:rPr>
       </w:pPr>
+      <w:bookmarkStart w:id="0" w:name="_Hlk66045854"/>
       <w:r>
         <w:rPr>
           <w:lang w:val="en-US"/>
@@ -2190,6 +2148,7 @@
         <w:t>Joker is a hard movie to watch.</w:t>
       </w:r>
     </w:p>
+    <w:bookmarkEnd w:id="0"/>
     <w:p>
       <w:pPr>
         <w:rPr>
@@ -3894,6 +3853,7 @@
   <w:style w:type="character" w:default="1" w:styleId="Policepardfaut">
     <w:name w:val="Default Paragraph Font"/>
     <w:uiPriority w:val="1"/>
+    <w:semiHidden/>
     <w:unhideWhenUsed/>
   </w:style>
   <w:style w:type="table" w:default="1" w:styleId="TableauNormal">

</xml_diff>